<commit_message>
Added javadoc to every method, fixed a few methods, added a method to print a losing message.
</commit_message>
<xml_diff>
--- a/Metodplanering.docx
+++ b/Metodplanering.docx
@@ -73,11 +73,19 @@
                                 <w:sz w:val="12"/>
                               </w:rPr>
                             </w:pPr>
+                            <w:proofErr w:type="spellStart"/>
                             <w:r>
                               <w:rPr>
                                 <w:sz w:val="12"/>
                               </w:rPr>
-                              <w:t>oneGame();</w:t>
+                              <w:t>oneGame</w:t>
+                            </w:r>
+                            <w:proofErr w:type="spellEnd"/>
+                            <w:r>
+                              <w:rPr>
+                                <w:sz w:val="12"/>
+                              </w:rPr>
+                              <w:t>();</w:t>
                             </w:r>
                           </w:p>
                         </w:txbxContent>
@@ -222,18 +230,21 @@
           </mc:Fallback>
         </mc:AlternateContent>
       </w:r>
+      <w:proofErr w:type="spellStart"/>
       <w:r>
         <w:rPr>
           <w:b/>
         </w:rPr>
         <w:t>boolean</w:t>
       </w:r>
+      <w:proofErr w:type="spellEnd"/>
       <w:r>
         <w:rPr>
           <w:b/>
         </w:rPr>
         <w:t xml:space="preserve"> </w:t>
       </w:r>
+      <w:proofErr w:type="spellStart"/>
       <w:r>
         <w:rPr>
           <w:b/>
@@ -246,11 +257,19 @@
         </w:rPr>
         <w:t>Game</w:t>
       </w:r>
-      <w:r>
-        <w:rPr>
-          <w:b/>
-        </w:rPr>
-        <w:t>(){</w:t>
+      <w:proofErr w:type="spellEnd"/>
+      <w:r>
+        <w:rPr>
+          <w:b/>
+        </w:rPr>
+        <w:t>(</w:t>
+      </w:r>
+      <w:proofErr w:type="gramStart"/>
+      <w:r>
+        <w:rPr>
+          <w:b/>
+        </w:rPr>
+        <w:t>){</w:t>
       </w:r>
       <w:r>
         <w:rPr>
@@ -265,6 +284,7 @@
         </w:rPr>
         <w:t>genomför ett helt spel, anropas i loop, returnerar om man vill spela igen eller ej</w:t>
       </w:r>
+      <w:proofErr w:type="gramEnd"/>
     </w:p>
     <w:p>
       <w:pPr>
@@ -275,7 +295,19 @@
         </w:rPr>
       </w:pPr>
       <w:r>
-        <w:t>String randomizeWord();</w:t>
+        <w:t xml:space="preserve">String </w:t>
+      </w:r>
+      <w:proofErr w:type="spellStart"/>
+      <w:r>
+        <w:t>randomizeWord</w:t>
+      </w:r>
+      <w:proofErr w:type="spellEnd"/>
+      <w:r>
+        <w:t>()</w:t>
+      </w:r>
+      <w:proofErr w:type="gramStart"/>
+      <w:r>
+        <w:t>;</w:t>
       </w:r>
       <w:r>
         <w:t xml:space="preserve">   </w:t>
@@ -285,7 +317,15 @@
           <w:color w:val="595959" w:themeColor="text1" w:themeTint="A6"/>
           <w:sz w:val="20"/>
         </w:rPr>
-        <w:t>slumpar fram ordet som ska gissas på</w:t>
+        <w:t>slumpar</w:t>
+      </w:r>
+      <w:proofErr w:type="gramEnd"/>
+      <w:r>
+        <w:rPr>
+          <w:color w:val="595959" w:themeColor="text1" w:themeTint="A6"/>
+          <w:sz w:val="20"/>
+        </w:rPr>
+        <w:t xml:space="preserve"> fram ordet som ska gissas på</w:t>
       </w:r>
     </w:p>
     <w:p>
@@ -360,25 +400,53 @@
                                 <w:sz w:val="12"/>
                               </w:rPr>
                             </w:pPr>
+                            <w:proofErr w:type="spellStart"/>
                             <w:r>
                               <w:rPr>
                                 <w:sz w:val="12"/>
                               </w:rPr>
-                              <w:t>Hp!=0</w:t>
+                              <w:t>Hp</w:t>
+                            </w:r>
+                            <w:proofErr w:type="spellEnd"/>
+                            <w:r>
+                              <w:rPr>
+                                <w:sz w:val="12"/>
+                              </w:rPr>
+                              <w:t>!=0</w:t>
                             </w:r>
                             <w:r>
                               <w:rPr>
                                 <w:sz w:val="12"/>
                               </w:rPr>
                               <w:br/>
+                            </w:r>
+                            <w:proofErr w:type="gramStart"/>
+                            <w:r>
+                              <w:rPr>
+                                <w:sz w:val="12"/>
+                              </w:rPr>
                               <w:t>&amp;&amp;</w:t>
                             </w:r>
+                            <w:proofErr w:type="gramEnd"/>
                             <w:r>
                               <w:rPr>
                                 <w:sz w:val="12"/>
                               </w:rPr>
                               <w:br/>
-                              <w:t>oneRound();</w:t>
+                            </w:r>
+                            <w:proofErr w:type="spellStart"/>
+                            <w:r>
+                              <w:rPr>
+                                <w:sz w:val="12"/>
+                              </w:rPr>
+                              <w:t>oneRound</w:t>
+                            </w:r>
+                            <w:proofErr w:type="spellEnd"/>
+                            <w:r>
+                              <w:rPr>
+                                <w:sz w:val="12"/>
+                              </w:rPr>
+                              <w:t>();</w:t>
                             </w:r>
                           </w:p>
                         </w:txbxContent>
@@ -438,14 +506,28 @@
           </mc:Fallback>
         </mc:AlternateContent>
       </w:r>
-      <w:r>
-        <w:t xml:space="preserve">void </w:t>
-      </w:r>
+      <w:proofErr w:type="spellStart"/>
+      <w:r>
+        <w:t>void</w:t>
+      </w:r>
+      <w:proofErr w:type="spellEnd"/>
+      <w:r>
+        <w:t xml:space="preserve"> </w:t>
+      </w:r>
+      <w:proofErr w:type="spellStart"/>
       <w:r>
         <w:t>printS</w:t>
       </w:r>
       <w:r>
-        <w:t>tartOfGameMessage();</w:t>
+        <w:t>tartOfGameMessage</w:t>
+      </w:r>
+      <w:proofErr w:type="spellEnd"/>
+      <w:r>
+        <w:t>()</w:t>
+      </w:r>
+      <w:proofErr w:type="gramStart"/>
+      <w:r>
+        <w:t>;</w:t>
       </w:r>
       <w:r>
         <w:t xml:space="preserve">   </w:t>
@@ -455,7 +537,15 @@
           <w:color w:val="595959" w:themeColor="text1" w:themeTint="A6"/>
           <w:sz w:val="20"/>
         </w:rPr>
-        <w:t>skickar ut ett startmeddelande för ett spel</w:t>
+        <w:t>skickar</w:t>
+      </w:r>
+      <w:proofErr w:type="gramEnd"/>
+      <w:r>
+        <w:rPr>
+          <w:color w:val="595959" w:themeColor="text1" w:themeTint="A6"/>
+          <w:sz w:val="20"/>
+        </w:rPr>
+        <w:t xml:space="preserve"> ut ett startmeddelande för ett spel</w:t>
       </w:r>
     </w:p>
     <w:p>
@@ -548,11 +638,40 @@
           </mc:Fallback>
         </mc:AlternateContent>
       </w:r>
-      <w:r>
-        <w:rPr>
-          <w:b/>
-        </w:rPr>
-        <w:t>boolean oneRound(){</w:t>
+      <w:proofErr w:type="spellStart"/>
+      <w:r>
+        <w:rPr>
+          <w:b/>
+        </w:rPr>
+        <w:t>boolean</w:t>
+      </w:r>
+      <w:proofErr w:type="spellEnd"/>
+      <w:r>
+        <w:rPr>
+          <w:b/>
+        </w:rPr>
+        <w:t xml:space="preserve"> </w:t>
+      </w:r>
+      <w:proofErr w:type="spellStart"/>
+      <w:r>
+        <w:rPr>
+          <w:b/>
+        </w:rPr>
+        <w:t>oneRound</w:t>
+      </w:r>
+      <w:proofErr w:type="spellEnd"/>
+      <w:r>
+        <w:rPr>
+          <w:b/>
+        </w:rPr>
+        <w:t>(</w:t>
+      </w:r>
+      <w:proofErr w:type="gramStart"/>
+      <w:r>
+        <w:rPr>
+          <w:b/>
+        </w:rPr>
+        <w:t>){</w:t>
       </w:r>
       <w:r>
         <w:rPr>
@@ -588,6 +707,7 @@
         </w:rPr>
         <w:t>man vunnit hela spelet eller ej</w:t>
       </w:r>
+      <w:proofErr w:type="gramEnd"/>
     </w:p>
     <w:p>
       <w:r>
@@ -602,14 +722,28 @@
         </w:rPr>
         <w:tab/>
       </w:r>
-      <w:r>
-        <w:t xml:space="preserve">void </w:t>
-      </w:r>
+      <w:proofErr w:type="spellStart"/>
+      <w:r>
+        <w:t>void</w:t>
+      </w:r>
+      <w:proofErr w:type="spellEnd"/>
+      <w:r>
+        <w:t xml:space="preserve"> </w:t>
+      </w:r>
+      <w:proofErr w:type="spellStart"/>
       <w:r>
         <w:t>printS</w:t>
       </w:r>
       <w:r>
-        <w:t>tartOfRoundMessage();</w:t>
+        <w:t>tartOfRoundMessage</w:t>
+      </w:r>
+      <w:proofErr w:type="spellEnd"/>
+      <w:r>
+        <w:t>()</w:t>
+      </w:r>
+      <w:proofErr w:type="gramStart"/>
+      <w:r>
+        <w:t>;</w:t>
       </w:r>
       <w:r>
         <w:t xml:space="preserve">   </w:t>
@@ -619,7 +753,15 @@
           <w:color w:val="595959" w:themeColor="text1" w:themeTint="A6"/>
           <w:sz w:val="20"/>
         </w:rPr>
-        <w:t xml:space="preserve">skickar ut </w:t>
+        <w:t>skickar</w:t>
+      </w:r>
+      <w:proofErr w:type="gramEnd"/>
+      <w:r>
+        <w:rPr>
+          <w:color w:val="595959" w:themeColor="text1" w:themeTint="A6"/>
+          <w:sz w:val="20"/>
+        </w:rPr>
+        <w:t xml:space="preserve"> ut </w:t>
       </w:r>
       <w:r>
         <w:rPr>
@@ -656,17 +798,46 @@
       <w:r>
         <w:tab/>
       </w:r>
-      <w:r>
-        <w:rPr>
-          <w:b/>
-        </w:rPr>
-        <w:t>boolean one</w:t>
-      </w:r>
-      <w:r>
-        <w:rPr>
-          <w:b/>
-        </w:rPr>
-        <w:t>Guess(){</w:t>
+      <w:proofErr w:type="spellStart"/>
+      <w:r>
+        <w:rPr>
+          <w:b/>
+        </w:rPr>
+        <w:t>void</w:t>
+      </w:r>
+      <w:proofErr w:type="spellEnd"/>
+      <w:r>
+        <w:rPr>
+          <w:b/>
+        </w:rPr>
+        <w:t xml:space="preserve"> </w:t>
+      </w:r>
+      <w:proofErr w:type="spellStart"/>
+      <w:r>
+        <w:rPr>
+          <w:b/>
+        </w:rPr>
+        <w:t>one</w:t>
+      </w:r>
+      <w:r>
+        <w:rPr>
+          <w:b/>
+        </w:rPr>
+        <w:t>Guess</w:t>
+      </w:r>
+      <w:proofErr w:type="spellEnd"/>
+      <w:r>
+        <w:rPr>
+          <w:b/>
+        </w:rPr>
+        <w:t>(</w:t>
+      </w:r>
+      <w:proofErr w:type="gramStart"/>
+      <w:r>
+        <w:rPr>
+          <w:b/>
+        </w:rPr>
+        <w:t>){</w:t>
       </w:r>
       <w:r>
         <w:rPr>
@@ -681,6 +852,7 @@
         </w:rPr>
         <w:t>genomför en gissning</w:t>
       </w:r>
+      <w:proofErr w:type="gramEnd"/>
     </w:p>
     <w:p>
       <w:pPr>
@@ -697,14 +869,41 @@
       </w:r>
       <w:r>
         <w:tab/>
-        <w:t>boolean hasGuessedCorrectly();</w:t>
-      </w:r>
-      <w:r>
-        <w:rPr>
-          <w:color w:val="595959" w:themeColor="text1" w:themeTint="A6"/>
-          <w:sz w:val="20"/>
-        </w:rPr>
-        <w:t xml:space="preserve">   kollar om man gissat rätt</w:t>
+      </w:r>
+      <w:proofErr w:type="spellStart"/>
+      <w:r>
+        <w:t>boolean</w:t>
+      </w:r>
+      <w:proofErr w:type="spellEnd"/>
+      <w:r>
+        <w:t xml:space="preserve"> </w:t>
+      </w:r>
+      <w:proofErr w:type="spellStart"/>
+      <w:r>
+        <w:t>hasGuessedCorrectly</w:t>
+      </w:r>
+      <w:proofErr w:type="spellEnd"/>
+      <w:r>
+        <w:t>()</w:t>
+      </w:r>
+      <w:proofErr w:type="gramStart"/>
+      <w:r>
+        <w:t>;</w:t>
+      </w:r>
+      <w:r>
+        <w:rPr>
+          <w:color w:val="595959" w:themeColor="text1" w:themeTint="A6"/>
+          <w:sz w:val="20"/>
+        </w:rPr>
+        <w:t xml:space="preserve">   kollar</w:t>
+      </w:r>
+      <w:proofErr w:type="gramEnd"/>
+      <w:r>
+        <w:rPr>
+          <w:color w:val="595959" w:themeColor="text1" w:themeTint="A6"/>
+          <w:sz w:val="20"/>
+        </w:rPr>
+        <w:t xml:space="preserve"> om man gissat rätt</w:t>
       </w:r>
     </w:p>
     <w:p>
@@ -725,14 +924,49 @@
       <w:r>
         <w:tab/>
       </w:r>
+      <w:proofErr w:type="spellStart"/>
       <w:r>
         <w:rPr>
           <w:i/>
         </w:rPr>
-        <w:t xml:space="preserve">if true: </w:t>
-      </w:r>
-      <w:r>
-        <w:t>void goodGuess();</w:t>
+        <w:t>if</w:t>
+      </w:r>
+      <w:proofErr w:type="spellEnd"/>
+      <w:r>
+        <w:rPr>
+          <w:i/>
+        </w:rPr>
+        <w:t xml:space="preserve"> </w:t>
+      </w:r>
+      <w:proofErr w:type="spellStart"/>
+      <w:r>
+        <w:rPr>
+          <w:i/>
+        </w:rPr>
+        <w:t>true</w:t>
+      </w:r>
+      <w:proofErr w:type="spellEnd"/>
+      <w:r>
+        <w:rPr>
+          <w:i/>
+        </w:rPr>
+        <w:t xml:space="preserve">: </w:t>
+      </w:r>
+      <w:proofErr w:type="spellStart"/>
+      <w:r>
+        <w:t>void</w:t>
+      </w:r>
+      <w:proofErr w:type="spellEnd"/>
+      <w:r>
+        <w:t xml:space="preserve"> </w:t>
+      </w:r>
+      <w:proofErr w:type="spellStart"/>
+      <w:r>
+        <w:t>goodGuess</w:t>
+      </w:r>
+      <w:proofErr w:type="spellEnd"/>
+      <w:r>
+        <w:t>();</w:t>
       </w:r>
       <w:r>
         <w:tab/>
@@ -747,33 +981,54 @@
           <w:color w:val="595959" w:themeColor="text1" w:themeTint="A6"/>
           <w:sz w:val="20"/>
         </w:rPr>
-        <w:t xml:space="preserve">genomför rätt saker vid en </w:t>
-      </w:r>
-      <w:r>
-        <w:rPr>
-          <w:color w:val="595959" w:themeColor="text1" w:themeTint="A6"/>
-          <w:sz w:val="20"/>
-        </w:rPr>
-        <w:t>in</w:t>
-      </w:r>
-      <w:r>
-        <w:rPr>
-          <w:color w:val="595959" w:themeColor="text1" w:themeTint="A6"/>
-          <w:sz w:val="20"/>
-        </w:rPr>
-        <w:t>korrekt gissning</w:t>
+        <w:t>genomför rätt saker vid en inkorrekt gissning</w:t>
       </w:r>
       <w:r>
         <w:tab/>
       </w:r>
+      <w:proofErr w:type="spellStart"/>
       <w:r>
         <w:rPr>
           <w:i/>
         </w:rPr>
-        <w:t xml:space="preserve">if false: </w:t>
-      </w:r>
-      <w:r>
-        <w:t>void badGuess();</w:t>
+        <w:t>if</w:t>
+      </w:r>
+      <w:proofErr w:type="spellEnd"/>
+      <w:r>
+        <w:rPr>
+          <w:i/>
+        </w:rPr>
+        <w:t xml:space="preserve"> </w:t>
+      </w:r>
+      <w:proofErr w:type="spellStart"/>
+      <w:r>
+        <w:rPr>
+          <w:i/>
+        </w:rPr>
+        <w:t>false</w:t>
+      </w:r>
+      <w:proofErr w:type="spellEnd"/>
+      <w:r>
+        <w:rPr>
+          <w:i/>
+        </w:rPr>
+        <w:t xml:space="preserve">: </w:t>
+      </w:r>
+      <w:proofErr w:type="spellStart"/>
+      <w:r>
+        <w:t>void</w:t>
+      </w:r>
+      <w:proofErr w:type="spellEnd"/>
+      <w:r>
+        <w:t xml:space="preserve"> </w:t>
+      </w:r>
+      <w:proofErr w:type="spellStart"/>
+      <w:r>
+        <w:t>badGuess</w:t>
+      </w:r>
+      <w:proofErr w:type="spellEnd"/>
+      <w:r>
+        <w:t>();</w:t>
       </w:r>
     </w:p>
     <w:p>
@@ -814,20 +1069,39 @@
         </w:rPr>
         <w:tab/>
       </w:r>
+      <w:proofErr w:type="spellStart"/>
       <w:r>
         <w:t>r</w:t>
       </w:r>
       <w:r>
         <w:t>eturn</w:t>
       </w:r>
+      <w:proofErr w:type="spellEnd"/>
       <w:r>
         <w:rPr>
           <w:b/>
         </w:rPr>
         <w:t xml:space="preserve"> </w:t>
       </w:r>
-      <w:r>
-        <w:t xml:space="preserve">boolean hasWon();   </w:t>
+      <w:proofErr w:type="spellStart"/>
+      <w:r>
+        <w:t>boolean</w:t>
+      </w:r>
+      <w:proofErr w:type="spellEnd"/>
+      <w:r>
+        <w:t xml:space="preserve"> </w:t>
+      </w:r>
+      <w:proofErr w:type="spellStart"/>
+      <w:r>
+        <w:t>hasWon</w:t>
+      </w:r>
+      <w:proofErr w:type="spellEnd"/>
+      <w:r>
+        <w:t>()</w:t>
+      </w:r>
+      <w:proofErr w:type="gramStart"/>
+      <w:r>
+        <w:t xml:space="preserve">;   </w:t>
       </w:r>
       <w:r>
         <w:rPr>
@@ -841,7 +1115,15 @@
           <w:color w:val="595959" w:themeColor="text1" w:themeTint="A6"/>
           <w:sz w:val="20"/>
         </w:rPr>
-        <w:t>ar om man gissat hela ordet rätt</w:t>
+        <w:t>ar</w:t>
+      </w:r>
+      <w:proofErr w:type="gramEnd"/>
+      <w:r>
+        <w:rPr>
+          <w:color w:val="595959" w:themeColor="text1" w:themeTint="A6"/>
+          <w:sz w:val="20"/>
+        </w:rPr>
+        <w:t xml:space="preserve"> om man gissat hela ordet rätt</w:t>
       </w:r>
     </w:p>
     <w:p>
@@ -870,9 +1152,19 @@
         </w:rPr>
         <w:tab/>
       </w:r>
-      <w:r>
-        <w:t>void printWinningMessage</w:t>
-      </w:r>
+      <w:proofErr w:type="spellStart"/>
+      <w:r>
+        <w:t>void</w:t>
+      </w:r>
+      <w:proofErr w:type="spellEnd"/>
+      <w:r>
+        <w:t xml:space="preserve"> </w:t>
+      </w:r>
+      <w:proofErr w:type="spellStart"/>
+      <w:r>
+        <w:t>printWinningMessage</w:t>
+      </w:r>
+      <w:proofErr w:type="spellEnd"/>
       <w:r>
         <w:t>();</w:t>
       </w:r>
@@ -881,12 +1173,32 @@
       <w:r>
         <w:tab/>
       </w:r>
-      <w:r>
-        <w:t xml:space="preserve">return boolean </w:t>
-      </w:r>
-      <w:r>
-        <w:t>wantToPlayAgain();</w:t>
-      </w:r>
+      <w:proofErr w:type="spellStart"/>
+      <w:r>
+        <w:t>return</w:t>
+      </w:r>
+      <w:proofErr w:type="spellEnd"/>
+      <w:r>
+        <w:t xml:space="preserve"> </w:t>
+      </w:r>
+      <w:proofErr w:type="spellStart"/>
+      <w:r>
+        <w:t>boolean</w:t>
+      </w:r>
+      <w:proofErr w:type="spellEnd"/>
+      <w:r>
+        <w:t xml:space="preserve"> </w:t>
+      </w:r>
+      <w:proofErr w:type="spellStart"/>
+      <w:r>
+        <w:t>wantToPlayAgain</w:t>
+      </w:r>
+      <w:proofErr w:type="spellEnd"/>
+      <w:r>
+        <w:t>();</w:t>
+      </w:r>
+      <w:bookmarkStart w:id="0" w:name="_GoBack"/>
+      <w:bookmarkEnd w:id="0"/>
     </w:p>
     <w:p>
       <w:pPr>
@@ -902,11 +1214,14 @@
       </w:r>
     </w:p>
     <w:p>
-      <w:r>
-        <w:t>printEndOfSessionMessage();</w:t>
-      </w:r>
-      <w:bookmarkStart w:id="0" w:name="_GoBack"/>
-      <w:bookmarkEnd w:id="0"/>
+      <w:proofErr w:type="spellStart"/>
+      <w:r>
+        <w:t>printEndOfSessionMessage</w:t>
+      </w:r>
+      <w:proofErr w:type="spellEnd"/>
+      <w:r>
+        <w:t>();</w:t>
+      </w:r>
     </w:p>
     <w:sectPr>
       <w:pgSz w:w="11906" w:h="16838"/>

</xml_diff>